<commit_message>
groups for projects & mockdata
</commit_message>
<xml_diff>
--- a/resume.docx
+++ b/resume.docx
@@ -247,7 +247,6 @@
                 </wp:anchor>
               </w:drawing>
             </w:r>
-            <w:proofErr w:type="spellStart"/>
             <w:r>
               <w:rPr>
                 <w:rFonts w:ascii="Proxima Nova Rg" w:hAnsi="Proxima Nova Rg" w:cs="Open Sans"/>
@@ -255,17 +254,7 @@
                 <w:sz w:val="56"/>
                 <w:szCs w:val="56"/>
               </w:rPr>
-              <w:t>Patrik</w:t>
-            </w:r>
-            <w:proofErr w:type="spellEnd"/>
-            <w:r>
-              <w:rPr>
-                <w:rFonts w:ascii="Proxima Nova Rg" w:hAnsi="Proxima Nova Rg" w:cs="Open Sans"/>
-                <w:color w:val="FFFFFF" w:themeColor="background1"/>
-                <w:sz w:val="56"/>
-                <w:szCs w:val="56"/>
-              </w:rPr>
-              <w:t xml:space="preserve"> Schulze</w:t>
+              <w:t>Patrik Schulze</w:t>
             </w:r>
           </w:p>
           <w:p>
@@ -310,17 +299,12 @@
                 <w:color w:val="FFFFFF" w:themeColor="background1"/>
               </w:rPr>
             </w:pPr>
-            <w:hyperlink r:id="rId12" w:history="1">
-              <w:r>
-                <w:rPr>
-                  <w:rStyle w:val="Hyperlink"/>
-                  <w:rFonts w:ascii="Proxima Nova Rg" w:hAnsi="Proxima Nova Rg" w:cs="Open Sans"/>
-                  <w:color w:val="FFFFFF" w:themeColor="background1"/>
-                  <w:u w:val="none"/>
-                </w:rPr>
-                <w:t>patrikschulze07@gmail.com</w:t>
-              </w:r>
-            </w:hyperlink>
+            <w:r>
+              <w:rPr>
+                <w:color w:val="FFC000"/>
+              </w:rPr>
+              <w:t>pschulzex@protonmail.com</w:t>
+            </w:r>
             <w:r>
               <w:rPr>
                 <w:rFonts w:ascii="Proxima Nova Rg" w:hAnsi="Proxima Nova Rg" w:cs="Open Sans"/>
@@ -486,82 +470,6 @@
       <w:r>
         <w:rPr>
           <w:rFonts w:ascii="Proxima Nova Rg" w:hAnsi="Proxima Nova Rg" w:cs="Open Sans"/>
-          <w:b/>
-          <w:noProof/>
-          <w:sz w:val="52"/>
-          <w:szCs w:val="52"/>
-          <w:lang w:eastAsia="ja-JP"/>
-        </w:rPr>
-        <mc:AlternateContent>
-          <mc:Choice Requires="wps">
-            <w:drawing>
-              <wp:anchor distT="0" distB="0" distL="114300" distR="114300" simplePos="0" relativeHeight="251715584" behindDoc="0" locked="0" layoutInCell="1" allowOverlap="1" wp14:anchorId="5E12C96E" wp14:editId="11C663F2">
-                <wp:simplePos x="0" y="0"/>
-                <wp:positionH relativeFrom="column">
-                  <wp:posOffset>-160019</wp:posOffset>
-                </wp:positionH>
-                <wp:positionV relativeFrom="paragraph">
-                  <wp:posOffset>419735</wp:posOffset>
-                </wp:positionV>
-                <wp:extent cx="7009764" cy="0"/>
-                <wp:effectExtent l="0" t="0" r="20320" b="19050"/>
-                <wp:wrapNone/>
-                <wp:docPr id="6" name="Straight Connector 6"/>
-                <wp:cNvGraphicFramePr/>
-                <a:graphic xmlns:a="http://schemas.openxmlformats.org/drawingml/2006/main">
-                  <a:graphicData uri="http://schemas.microsoft.com/office/word/2010/wordprocessingShape">
-                    <wps:wsp>
-                      <wps:cNvCnPr/>
-                      <wps:spPr>
-                        <a:xfrm flipH="1">
-                          <a:off x="0" y="0"/>
-                          <a:ext cx="7009764" cy="0"/>
-                        </a:xfrm>
-                        <a:prstGeom prst="line">
-                          <a:avLst/>
-                        </a:prstGeom>
-                        <a:ln>
-                          <a:solidFill>
-                            <a:schemeClr val="bg1">
-                              <a:lumMod val="65000"/>
-                            </a:schemeClr>
-                          </a:solidFill>
-                        </a:ln>
-                      </wps:spPr>
-                      <wps:style>
-                        <a:lnRef idx="1">
-                          <a:schemeClr val="accent1"/>
-                        </a:lnRef>
-                        <a:fillRef idx="0">
-                          <a:schemeClr val="accent1"/>
-                        </a:fillRef>
-                        <a:effectRef idx="0">
-                          <a:schemeClr val="accent1"/>
-                        </a:effectRef>
-                        <a:fontRef idx="minor">
-                          <a:schemeClr val="tx1"/>
-                        </a:fontRef>
-                      </wps:style>
-                      <wps:bodyPr/>
-                    </wps:wsp>
-                  </a:graphicData>
-                </a:graphic>
-                <wp14:sizeRelH relativeFrom="margin">
-                  <wp14:pctWidth>0</wp14:pctWidth>
-                </wp14:sizeRelH>
-              </wp:anchor>
-            </w:drawing>
-          </mc:Choice>
-          <mc:Fallback>
-            <w:pict>
-              <v:line id="Straight Connector 6" o:spid="_x0000_s1026" style="position:absolute;flip:x;z-index:251715584;visibility:visible;mso-wrap-style:square;mso-width-percent:0;mso-wrap-distance-left:9pt;mso-wrap-distance-top:0;mso-wrap-distance-right:9pt;mso-wrap-distance-bottom:0;mso-position-horizontal:absolute;mso-position-horizontal-relative:text;mso-position-vertical:absolute;mso-position-vertical-relative:text;mso-width-percent:0;mso-width-relative:margin" from="-12.6pt,33.05pt" to="539.35pt,33.05pt" o:gfxdata="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" strokecolor="#a5a5a5 [2092]"/>
-            </w:pict>
-          </mc:Fallback>
-        </mc:AlternateContent>
-      </w:r>
-      <w:r>
-        <w:rPr>
-          <w:rFonts w:ascii="Proxima Nova Rg" w:hAnsi="Proxima Nova Rg" w:cs="Open Sans"/>
           <w:noProof/>
           <w:sz w:val="52"/>
           <w:szCs w:val="52"/>
@@ -650,20 +558,6 @@
         <w:ind w:left="2520" w:hanging="2790"/>
         <w:rPr>
           <w:rFonts w:ascii="Proxima Nova Rg" w:hAnsi="Proxima Nova Rg" w:cs="Open Sans"/>
-          <w:b/>
-          <w:bCs/>
-          <w:color w:val="000000" w:themeColor="text1"/>
-          <w:sz w:val="26"/>
-          <w:szCs w:val="26"/>
-        </w:rPr>
-      </w:pPr>
-    </w:p>
-    <w:p>
-      <w:pPr>
-        <w:spacing w:after="120"/>
-        <w:ind w:left="2520" w:hanging="2790"/>
-        <w:rPr>
-          <w:rFonts w:ascii="Proxima Nova Rg" w:hAnsi="Proxima Nova Rg" w:cs="Open Sans"/>
           <w:sz w:val="20"/>
           <w:szCs w:val="20"/>
         </w:rPr>
@@ -704,7 +598,7 @@
                     </pic:cNvPicPr>
                   </pic:nvPicPr>
                   <pic:blipFill>
-                    <a:blip r:embed="rId13" cstate="print">
+                    <a:blip r:embed="rId12" cstate="print">
                       <a:extLst>
                         <a:ext uri="{28A0092B-C50C-407E-A947-70E740481C1C}">
                           <a14:useLocalDpi xmlns:a14="http://schemas.microsoft.com/office/drawing/2010/main" val="0"/>
@@ -864,7 +758,6 @@
         </w:rPr>
         <w:br/>
       </w:r>
-      <w:proofErr w:type="gramStart"/>
       <w:r>
         <w:rPr>
           <w:rFonts w:ascii="Proxima Nova Rg" w:hAnsi="Proxima Nova Rg" w:cs="Open Sans"/>
@@ -879,9 +772,96 @@
           <w:bCs/>
           <w:color w:val="000000" w:themeColor="text1"/>
         </w:rPr>
-        <w:t>, analysis, data extraction and comparison solution.</w:t>
-      </w:r>
-      <w:proofErr w:type="gramEnd"/>
+        <w:t xml:space="preserve">, analysis, data extraction and comparison solution. </w:t>
+      </w:r>
+      <w:r>
+        <w:rPr>
+          <w:rFonts w:ascii="Proxima Nova Rg" w:hAnsi="Proxima Nova Rg" w:cs="Open Sans"/>
+          <w:bCs/>
+          <w:color w:val="000000" w:themeColor="text1"/>
+        </w:rPr>
+        <w:t xml:space="preserve">automation software.  </w:t>
+      </w:r>
+      <w:r>
+        <w:rPr>
+          <w:rFonts w:ascii="Proxima Nova Rg" w:hAnsi="Proxima Nova Rg" w:cs="Open Sans"/>
+          <w:bCs/>
+          <w:color w:val="000000" w:themeColor="text1"/>
+        </w:rPr>
+        <w:t>Various s</w:t>
+      </w:r>
+      <w:r>
+        <w:rPr>
+          <w:rFonts w:ascii="Proxima Nova Rg" w:hAnsi="Proxima Nova Rg" w:cs="Open Sans"/>
+          <w:bCs/>
+          <w:color w:val="000000" w:themeColor="text1"/>
+        </w:rPr>
+        <w:t xml:space="preserve">oftware </w:t>
+      </w:r>
+      <w:r>
+        <w:rPr>
+          <w:rFonts w:ascii="Proxima Nova Rg" w:hAnsi="Proxima Nova Rg" w:cs="Open Sans"/>
+          <w:bCs/>
+          <w:color w:val="000000" w:themeColor="text1"/>
+        </w:rPr>
+        <w:t xml:space="preserve">projects </w:t>
+      </w:r>
+      <w:r>
+        <w:rPr>
+          <w:rFonts w:ascii="Proxima Nova Rg" w:hAnsi="Proxima Nova Rg" w:cs="Open Sans"/>
+          <w:bCs/>
+          <w:color w:val="000000" w:themeColor="text1"/>
+        </w:rPr>
+        <w:t xml:space="preserve">using </w:t>
+      </w:r>
+      <w:r>
+        <w:rPr>
+          <w:rFonts w:ascii="Proxima Nova Rg" w:hAnsi="Proxima Nova Rg" w:cs="Open Sans"/>
+          <w:bCs/>
+          <w:color w:val="000000" w:themeColor="text1"/>
+        </w:rPr>
+        <w:t>numerous</w:t>
+      </w:r>
+      <w:r>
+        <w:rPr>
+          <w:rFonts w:ascii="Proxima Nova Rg" w:hAnsi="Proxima Nova Rg" w:cs="Open Sans"/>
+          <w:bCs/>
+          <w:color w:val="000000" w:themeColor="text1"/>
+        </w:rPr>
+        <w:t xml:space="preserve"> languages</w:t>
+      </w:r>
+      <w:r>
+        <w:rPr>
+          <w:rFonts w:ascii="Proxima Nova Rg" w:hAnsi="Proxima Nova Rg" w:cs="Open Sans"/>
+          <w:bCs/>
+          <w:color w:val="000000" w:themeColor="text1"/>
+        </w:rPr>
+        <w:t xml:space="preserve">. Consulting. </w:t>
+      </w:r>
+      <w:r>
+        <w:rPr>
+          <w:rFonts w:ascii="Proxima Nova Rg" w:hAnsi="Proxima Nova Rg" w:cs="Open Sans"/>
+          <w:bCs/>
+          <w:color w:val="000000" w:themeColor="text1"/>
+        </w:rPr>
+        <w:t xml:space="preserve">planning, management, </w:t>
+      </w:r>
+      <w:r>
+        <w:rPr>
+          <w:rFonts w:ascii="Proxima Nova Rg" w:hAnsi="Proxima Nova Rg" w:cs="Open Sans"/>
+          <w:bCs/>
+          <w:color w:val="000000" w:themeColor="text1"/>
+        </w:rPr>
+        <w:t>U</w:t>
+      </w:r>
+      <w:r>
+        <w:rPr>
+          <w:rFonts w:ascii="Proxima Nova Rg" w:hAnsi="Proxima Nova Rg" w:cs="Open Sans"/>
+          <w:bCs/>
+          <w:color w:val="000000" w:themeColor="text1"/>
+        </w:rPr>
+        <w:t>I &amp; UX. Documentation. Code reviews.</w:t>
+      </w:r>
       <w:r>
         <w:rPr>
           <w:rFonts w:ascii="Proxima Nova Rg" w:hAnsi="Proxima Nova Rg" w:cs="Open Sans"/>
@@ -890,72 +870,45 @@
         </w:rPr>
         <w:t xml:space="preserve"> </w:t>
       </w:r>
-      <w:proofErr w:type="gramStart"/>
-      <w:r>
-        <w:rPr>
-          <w:rFonts w:ascii="Proxima Nova Rg" w:hAnsi="Proxima Nova Rg" w:cs="Open Sans"/>
-          <w:bCs/>
-          <w:color w:val="000000" w:themeColor="text1"/>
-        </w:rPr>
-        <w:t>automation</w:t>
-      </w:r>
-      <w:proofErr w:type="gramEnd"/>
-      <w:r>
-        <w:rPr>
-          <w:rFonts w:ascii="Proxima Nova Rg" w:hAnsi="Proxima Nova Rg" w:cs="Open Sans"/>
-          <w:bCs/>
-          <w:color w:val="000000" w:themeColor="text1"/>
-        </w:rPr>
-        <w:t xml:space="preserve"> software.  </w:t>
-      </w:r>
-      <w:proofErr w:type="gramStart"/>
-      <w:r>
-        <w:rPr>
-          <w:rFonts w:ascii="Proxima Nova Rg" w:hAnsi="Proxima Nova Rg" w:cs="Open Sans"/>
-          <w:bCs/>
-          <w:color w:val="000000" w:themeColor="text1"/>
-        </w:rPr>
-        <w:t>Various s</w:t>
-      </w:r>
-      <w:r>
-        <w:rPr>
-          <w:rFonts w:ascii="Proxima Nova Rg" w:hAnsi="Proxima Nova Rg" w:cs="Open Sans"/>
-          <w:bCs/>
-          <w:color w:val="000000" w:themeColor="text1"/>
-        </w:rPr>
-        <w:t xml:space="preserve">oftware </w:t>
-      </w:r>
-      <w:r>
-        <w:rPr>
-          <w:rFonts w:ascii="Proxima Nova Rg" w:hAnsi="Proxima Nova Rg" w:cs="Open Sans"/>
-          <w:bCs/>
-          <w:color w:val="000000" w:themeColor="text1"/>
-        </w:rPr>
-        <w:t xml:space="preserve">projects </w:t>
-      </w:r>
-      <w:r>
-        <w:rPr>
-          <w:rFonts w:ascii="Proxima Nova Rg" w:hAnsi="Proxima Nova Rg" w:cs="Open Sans"/>
-          <w:bCs/>
-          <w:color w:val="000000" w:themeColor="text1"/>
-        </w:rPr>
-        <w:t xml:space="preserve">using </w:t>
-      </w:r>
-      <w:r>
-        <w:rPr>
-          <w:rFonts w:ascii="Proxima Nova Rg" w:hAnsi="Proxima Nova Rg" w:cs="Open Sans"/>
-          <w:bCs/>
-          <w:color w:val="000000" w:themeColor="text1"/>
-        </w:rPr>
-        <w:t>numerous</w:t>
-      </w:r>
-      <w:r>
-        <w:rPr>
-          <w:rFonts w:ascii="Proxima Nova Rg" w:hAnsi="Proxima Nova Rg" w:cs="Open Sans"/>
-          <w:bCs/>
-          <w:color w:val="000000" w:themeColor="text1"/>
-        </w:rPr>
-        <w:t xml:space="preserve"> languages</w:t>
+      <w:r>
+        <w:rPr>
+          <w:rFonts w:ascii="Proxima Nova Rg" w:hAnsi="Proxima Nova Rg" w:cs="Open Sans"/>
+          <w:bCs/>
+          <w:color w:val="000000" w:themeColor="text1"/>
+        </w:rPr>
+        <w:t xml:space="preserve">Hiring new people, doing interviews. </w:t>
+      </w:r>
+      <w:r>
+        <w:rPr>
+          <w:rFonts w:ascii="Proxima Nova Rg" w:hAnsi="Proxima Nova Rg" w:cs="Open Sans"/>
+          <w:bCs/>
+          <w:color w:val="000000" w:themeColor="text1"/>
+        </w:rPr>
+        <w:t xml:space="preserve">Writing documentation, creating investor pitches. </w:t>
+      </w:r>
+      <w:r>
+        <w:rPr>
+          <w:rFonts w:ascii="Proxima Nova Rg" w:hAnsi="Proxima Nova Rg" w:cs="Open Sans"/>
+          <w:bCs/>
+          <w:color w:val="000000" w:themeColor="text1"/>
+        </w:rPr>
+        <w:t>Remote work 40%, prior to</w:t>
+      </w:r>
+      <w:r>
+        <w:rPr>
+          <w:rFonts w:ascii="Proxima Nova Rg" w:hAnsi="Proxima Nova Rg" w:cs="Open Sans"/>
+          <w:bCs/>
+          <w:color w:val="000000" w:themeColor="text1"/>
+        </w:rPr>
+        <w:t xml:space="preserve"> COVID, 100% </w:t>
+      </w:r>
+      <w:r>
+        <w:rPr>
+          <w:rFonts w:ascii="Proxima Nova Rg" w:hAnsi="Proxima Nova Rg" w:cs="Open Sans"/>
+          <w:bCs/>
+          <w:color w:val="000000" w:themeColor="text1"/>
+        </w:rPr>
+        <w:t>since</w:t>
       </w:r>
       <w:r>
         <w:rPr>
@@ -965,7 +918,15 @@
         </w:rPr>
         <w:t>.</w:t>
       </w:r>
-      <w:proofErr w:type="gramEnd"/>
+      <w:r>
+        <w:rPr>
+          <w:rFonts w:ascii="Proxima Nova Rg" w:hAnsi="Proxima Nova Rg" w:cs="Open Sans"/>
+          <w:bCs/>
+          <w:color w:val="000000" w:themeColor="text1"/>
+        </w:rPr>
+        <w:br/>
+        <w:t>C#, JavaScript, Python, Java, HTML, CSS, C++, Ionic, Angular, ASP, Dot NET, NodeJS,</w:t>
+      </w:r>
       <w:r>
         <w:rPr>
           <w:rFonts w:ascii="Proxima Nova Rg" w:hAnsi="Proxima Nova Rg" w:cs="Open Sans"/>
@@ -974,180 +935,14 @@
         </w:rPr>
         <w:t xml:space="preserve"> </w:t>
       </w:r>
-      <w:proofErr w:type="gramStart"/>
-      <w:r>
-        <w:rPr>
-          <w:rFonts w:ascii="Proxima Nova Rg" w:hAnsi="Proxima Nova Rg" w:cs="Open Sans"/>
-          <w:bCs/>
-          <w:color w:val="000000" w:themeColor="text1"/>
-        </w:rPr>
-        <w:t>Consulting.</w:t>
-      </w:r>
-      <w:proofErr w:type="gramEnd"/>
-      <w:r>
-        <w:rPr>
-          <w:rFonts w:ascii="Proxima Nova Rg" w:hAnsi="Proxima Nova Rg" w:cs="Open Sans"/>
-          <w:bCs/>
-          <w:color w:val="000000" w:themeColor="text1"/>
-        </w:rPr>
-        <w:t xml:space="preserve"> </w:t>
-      </w:r>
-      <w:proofErr w:type="gramStart"/>
-      <w:r>
-        <w:rPr>
-          <w:rFonts w:ascii="Proxima Nova Rg" w:hAnsi="Proxima Nova Rg" w:cs="Open Sans"/>
-          <w:bCs/>
-          <w:color w:val="000000" w:themeColor="text1"/>
-        </w:rPr>
-        <w:t>planning</w:t>
-      </w:r>
-      <w:proofErr w:type="gramEnd"/>
-      <w:r>
-        <w:rPr>
-          <w:rFonts w:ascii="Proxima Nova Rg" w:hAnsi="Proxima Nova Rg" w:cs="Open Sans"/>
-          <w:bCs/>
-          <w:color w:val="000000" w:themeColor="text1"/>
-        </w:rPr>
-        <w:t xml:space="preserve">, management, </w:t>
-      </w:r>
-      <w:r>
-        <w:rPr>
-          <w:rFonts w:ascii="Proxima Nova Rg" w:hAnsi="Proxima Nova Rg" w:cs="Open Sans"/>
-          <w:bCs/>
-          <w:color w:val="000000" w:themeColor="text1"/>
-        </w:rPr>
-        <w:t>U</w:t>
-      </w:r>
-      <w:r>
-        <w:rPr>
-          <w:rFonts w:ascii="Proxima Nova Rg" w:hAnsi="Proxima Nova Rg" w:cs="Open Sans"/>
-          <w:bCs/>
-          <w:color w:val="000000" w:themeColor="text1"/>
-        </w:rPr>
-        <w:t>I &amp; UX. Documentation. Code reviews.</w:t>
-      </w:r>
-      <w:r>
-        <w:rPr>
-          <w:rFonts w:ascii="Proxima Nova Rg" w:hAnsi="Proxima Nova Rg" w:cs="Open Sans"/>
-          <w:bCs/>
-          <w:color w:val="000000" w:themeColor="text1"/>
-        </w:rPr>
-        <w:t xml:space="preserve"> </w:t>
-      </w:r>
-      <w:proofErr w:type="gramStart"/>
-      <w:r>
-        <w:rPr>
-          <w:rFonts w:ascii="Proxima Nova Rg" w:hAnsi="Proxima Nova Rg" w:cs="Open Sans"/>
-          <w:bCs/>
-          <w:color w:val="000000" w:themeColor="text1"/>
-        </w:rPr>
-        <w:t xml:space="preserve">40% remote before COVID, 100% </w:t>
-      </w:r>
-      <w:r>
-        <w:rPr>
-          <w:rFonts w:ascii="Proxima Nova Rg" w:hAnsi="Proxima Nova Rg" w:cs="Open Sans"/>
-          <w:bCs/>
-          <w:color w:val="000000" w:themeColor="text1"/>
-        </w:rPr>
-        <w:t>during</w:t>
-      </w:r>
-      <w:r>
-        <w:rPr>
-          <w:rFonts w:ascii="Proxima Nova Rg" w:hAnsi="Proxima Nova Rg" w:cs="Open Sans"/>
-          <w:bCs/>
-          <w:color w:val="000000" w:themeColor="text1"/>
-        </w:rPr>
-        <w:t>.</w:t>
-      </w:r>
-      <w:proofErr w:type="gramEnd"/>
-      <w:r>
-        <w:rPr>
-          <w:rFonts w:ascii="Proxima Nova Rg" w:hAnsi="Proxima Nova Rg" w:cs="Open Sans"/>
-          <w:bCs/>
-          <w:color w:val="000000" w:themeColor="text1"/>
-        </w:rPr>
-        <w:br/>
-      </w:r>
-      <w:proofErr w:type="gramStart"/>
-      <w:r>
-        <w:rPr>
-          <w:rFonts w:ascii="Proxima Nova Rg" w:hAnsi="Proxima Nova Rg" w:cs="Open Sans"/>
-          <w:bCs/>
-          <w:color w:val="000000" w:themeColor="text1"/>
-        </w:rPr>
-        <w:t xml:space="preserve">C#, JavaScript, Python, Java, HTML, CSS, C++, Ionic, Angular, ASP, Dot NET, </w:t>
-      </w:r>
-      <w:proofErr w:type="spellStart"/>
-      <w:r>
-        <w:rPr>
-          <w:rFonts w:ascii="Proxima Nova Rg" w:hAnsi="Proxima Nova Rg" w:cs="Open Sans"/>
-          <w:bCs/>
-          <w:color w:val="000000" w:themeColor="text1"/>
-        </w:rPr>
-        <w:t>NodeJS</w:t>
-      </w:r>
-      <w:proofErr w:type="spellEnd"/>
-      <w:r>
-        <w:rPr>
-          <w:rFonts w:ascii="Proxima Nova Rg" w:hAnsi="Proxima Nova Rg" w:cs="Open Sans"/>
-          <w:bCs/>
-          <w:color w:val="000000" w:themeColor="text1"/>
-        </w:rPr>
-        <w:t>,</w:t>
-      </w:r>
-      <w:r>
-        <w:rPr>
-          <w:rFonts w:ascii="Proxima Nova Rg" w:hAnsi="Proxima Nova Rg" w:cs="Open Sans"/>
-          <w:bCs/>
-          <w:color w:val="000000" w:themeColor="text1"/>
-        </w:rPr>
-        <w:t xml:space="preserve"> </w:t>
-      </w:r>
-      <w:r>
-        <w:rPr>
-          <w:rFonts w:ascii="Proxima Nova Rg" w:hAnsi="Proxima Nova Rg" w:cs="Open Sans"/>
-          <w:bCs/>
-          <w:color w:val="000000" w:themeColor="text1"/>
-        </w:rPr>
-        <w:t xml:space="preserve">Electron JS, </w:t>
-      </w:r>
-      <w:proofErr w:type="spellStart"/>
-      <w:r>
-        <w:rPr>
-          <w:rFonts w:ascii="Proxima Nova Rg" w:hAnsi="Proxima Nova Rg" w:cs="Open Sans"/>
-          <w:bCs/>
-          <w:color w:val="000000" w:themeColor="text1"/>
-        </w:rPr>
-        <w:t>Bitcoin</w:t>
-      </w:r>
-      <w:proofErr w:type="spellEnd"/>
-      <w:r>
-        <w:rPr>
-          <w:rFonts w:ascii="Proxima Nova Rg" w:hAnsi="Proxima Nova Rg" w:cs="Open Sans"/>
-          <w:bCs/>
-          <w:color w:val="000000" w:themeColor="text1"/>
-        </w:rPr>
-        <w:t xml:space="preserve">, QT, </w:t>
-      </w:r>
-      <w:proofErr w:type="spellStart"/>
-      <w:r>
-        <w:rPr>
-          <w:rFonts w:ascii="Proxima Nova Rg" w:hAnsi="Proxima Nova Rg" w:cs="Open Sans"/>
-          <w:bCs/>
-          <w:color w:val="000000" w:themeColor="text1"/>
-        </w:rPr>
-        <w:t>JQuery</w:t>
-      </w:r>
-      <w:proofErr w:type="spellEnd"/>
-      <w:r>
-        <w:rPr>
-          <w:rFonts w:ascii="Proxima Nova Rg" w:hAnsi="Proxima Nova Rg" w:cs="Open Sans"/>
-          <w:bCs/>
-          <w:color w:val="000000" w:themeColor="text1"/>
-        </w:rPr>
-        <w:t>, Android.</w:t>
-      </w:r>
-      <w:proofErr w:type="gramEnd"/>
+      <w:r>
+        <w:rPr>
+          <w:rFonts w:ascii="Proxima Nova Rg" w:hAnsi="Proxima Nova Rg" w:cs="Open Sans"/>
+          <w:bCs/>
+          <w:color w:val="000000" w:themeColor="text1"/>
+        </w:rPr>
+        <w:t>Electron JS, Bitcoin, QT,  Android.</w:t>
+      </w:r>
       <w:r>
         <w:rPr>
           <w:rFonts w:ascii="Proxima Nova Rg" w:hAnsi="Proxima Nova Rg" w:cs="Open Sans"/>
@@ -1203,7 +998,7 @@
                     </pic:cNvPicPr>
                   </pic:nvPicPr>
                   <pic:blipFill>
-                    <a:blip r:embed="rId14">
+                    <a:blip r:embed="rId13">
                       <a:extLst>
                         <a:ext uri="{28A0092B-C50C-407E-A947-70E740481C1C}">
                           <a14:useLocalDpi xmlns:a14="http://schemas.microsoft.com/office/drawing/2010/main" val="0"/>
@@ -1340,12 +1135,23 @@
         </w:rPr>
         <w:br/>
       </w:r>
-      <w:proofErr w:type="gramStart"/>
-      <w:r>
-        <w:rPr>
-          <w:rFonts w:ascii="Proxima Nova Rg" w:hAnsi="Proxima Nova Rg" w:cs="Open Sans"/>
-        </w:rPr>
-        <w:t>Development of B2B Web products</w:t>
+      <w:r>
+        <w:rPr>
+          <w:rFonts w:ascii="Proxima Nova Rg" w:hAnsi="Proxima Nova Rg" w:cs="Open Sans"/>
+        </w:rPr>
+        <w:t xml:space="preserve">Development of </w:t>
+      </w:r>
+      <w:r>
+        <w:rPr>
+          <w:rFonts w:ascii="Proxima Nova Rg" w:hAnsi="Proxima Nova Rg" w:cs="Open Sans"/>
+        </w:rPr>
+        <w:t>B2B w</w:t>
+      </w:r>
+      <w:r>
+        <w:rPr>
+          <w:rFonts w:ascii="Proxima Nova Rg" w:hAnsi="Proxima Nova Rg" w:cs="Open Sans"/>
+        </w:rPr>
+        <w:t>eb products</w:t>
       </w:r>
       <w:r>
         <w:rPr>
@@ -1363,55 +1169,109 @@
         <w:rPr>
           <w:rFonts w:ascii="Proxima Nova Rg" w:hAnsi="Proxima Nova Rg" w:cs="Open Sans"/>
         </w:rPr>
+        <w:t>. Consulting. Documentation. Teaching</w:t>
+      </w:r>
+      <w:r>
+        <w:rPr>
+          <w:rFonts w:ascii="Proxima Nova Rg" w:hAnsi="Proxima Nova Rg" w:cs="Open Sans"/>
+        </w:rPr>
+        <w:t xml:space="preserve"> new employees</w:t>
+      </w:r>
+      <w:r>
+        <w:rPr>
+          <w:rFonts w:ascii="Proxima Nova Rg" w:hAnsi="Proxima Nova Rg" w:cs="Open Sans"/>
+        </w:rPr>
         <w:t>.</w:t>
       </w:r>
-      <w:proofErr w:type="gramEnd"/>
+      <w:r>
+        <w:rPr>
+          <w:rFonts w:ascii="Proxima Nova Rg" w:hAnsi="Proxima Nova Rg" w:cs="Open Sans"/>
+        </w:rPr>
+        <w:t xml:space="preserve"> Seminars.</w:t>
+      </w:r>
       <w:r>
         <w:rPr>
           <w:rFonts w:ascii="Proxima Nova Rg" w:hAnsi="Proxima Nova Rg" w:cs="Open Sans"/>
         </w:rPr>
         <w:t xml:space="preserve"> </w:t>
       </w:r>
-      <w:proofErr w:type="gramStart"/>
-      <w:r>
-        <w:rPr>
-          <w:rFonts w:ascii="Proxima Nova Rg" w:hAnsi="Proxima Nova Rg" w:cs="Open Sans"/>
-        </w:rPr>
-        <w:t>Consulting.</w:t>
-      </w:r>
-      <w:proofErr w:type="gramEnd"/>
+      <w:r>
+        <w:rPr>
+          <w:rFonts w:ascii="Proxima Nova Rg" w:hAnsi="Proxima Nova Rg" w:cs="Open Sans"/>
+        </w:rPr>
+        <w:t>Some remote work. Some business travel.</w:t>
+      </w:r>
+      <w:r>
+        <w:rPr>
+          <w:rFonts w:ascii="Proxima Nova Rg" w:hAnsi="Proxima Nova Rg" w:cs="Open Sans"/>
+        </w:rPr>
+        <w:t xml:space="preserve"> SCRUM project management.</w:t>
+      </w:r>
+      <w:r>
+        <w:rPr>
+          <w:rFonts w:ascii="Proxima Nova Rg" w:hAnsi="Proxima Nova Rg" w:cs="Open Sans"/>
+        </w:rPr>
+        <w:br/>
+      </w:r>
+      <w:r>
+        <w:rPr>
+          <w:rFonts w:ascii="Proxima Nova Rg" w:hAnsi="Proxima Nova Rg" w:cs="Open Sans"/>
+        </w:rPr>
+        <w:t>JavaScript,</w:t>
+      </w:r>
+      <w:r>
+        <w:rPr>
+          <w:rFonts w:ascii="Proxima Nova Rg" w:hAnsi="Proxima Nova Rg" w:cs="Open Sans"/>
+        </w:rPr>
+        <w:t xml:space="preserve"> NodeJS,</w:t>
+      </w:r>
+      <w:r>
+        <w:rPr>
+          <w:rFonts w:ascii="Proxima Nova Rg" w:hAnsi="Proxima Nova Rg" w:cs="Open Sans"/>
+        </w:rPr>
+        <w:t xml:space="preserve"> Ruby</w:t>
+      </w:r>
+      <w:r>
+        <w:rPr>
+          <w:rFonts w:ascii="Proxima Nova Rg" w:hAnsi="Proxima Nova Rg" w:cs="Open Sans"/>
+        </w:rPr>
+        <w:t>, Scrum</w:t>
+      </w:r>
+      <w:r>
+        <w:rPr>
+          <w:rFonts w:ascii="Proxima Nova Rg" w:hAnsi="Proxima Nova Rg" w:cs="Open Sans"/>
+        </w:rPr>
+        <w:t>, WebGL</w:t>
+      </w:r>
+      <w:r>
+        <w:rPr>
+          <w:rFonts w:ascii="Proxima Nova Rg" w:hAnsi="Proxima Nova Rg" w:cs="Open Sans"/>
+        </w:rPr>
+        <w:t>, GULP, Maven, Jenkins, HTML, CSS, JQuery</w:t>
+      </w:r>
+      <w:r>
+        <w:rPr>
+          <w:rFonts w:ascii="Proxima Nova Rg" w:hAnsi="Proxima Nova Rg" w:cs="Open Sans"/>
+        </w:rPr>
+        <w:t>. Testing tools like</w:t>
+      </w:r>
+      <w:r>
+        <w:rPr>
+          <w:rFonts w:ascii="Proxima Nova Rg" w:hAnsi="Proxima Nova Rg" w:cs="Open Sans"/>
+        </w:rPr>
+        <w:t xml:space="preserve"> NightmareJS, Mocha Chai, </w:t>
+      </w:r>
       <w:r>
         <w:rPr>
           <w:rFonts w:ascii="Proxima Nova Rg" w:hAnsi="Proxima Nova Rg" w:cs="Open Sans"/>
         </w:rPr>
         <w:t xml:space="preserve"> </w:t>
       </w:r>
-      <w:proofErr w:type="gramStart"/>
-      <w:r>
-        <w:rPr>
-          <w:rFonts w:ascii="Proxima Nova Rg" w:hAnsi="Proxima Nova Rg" w:cs="Open Sans"/>
-        </w:rPr>
-        <w:t>Documentation.</w:t>
-      </w:r>
-      <w:proofErr w:type="gramEnd"/>
-      <w:r>
-        <w:rPr>
-          <w:rFonts w:ascii="Proxima Nova Rg" w:hAnsi="Proxima Nova Rg" w:cs="Open Sans"/>
-        </w:rPr>
-        <w:t xml:space="preserve"> </w:t>
-      </w:r>
-      <w:proofErr w:type="gramStart"/>
-      <w:r>
-        <w:rPr>
-          <w:rFonts w:ascii="Proxima Nova Rg" w:hAnsi="Proxima Nova Rg" w:cs="Open Sans"/>
-        </w:rPr>
-        <w:t>Teaching</w:t>
-      </w:r>
-      <w:r>
-        <w:rPr>
-          <w:rFonts w:ascii="Proxima Nova Rg" w:hAnsi="Proxima Nova Rg" w:cs="Open Sans"/>
-        </w:rPr>
-        <w:t xml:space="preserve"> new employees</w:t>
+      <w:r>
+        <w:rPr>
+          <w:rFonts w:ascii="Proxima Nova Rg" w:hAnsi="Proxima Nova Rg" w:cs="Open Sans"/>
+        </w:rPr>
+        <w:t>Selenium</w:t>
       </w:r>
       <w:r>
         <w:rPr>
@@ -1419,180 +1279,9 @@
         </w:rPr>
         <w:t>.</w:t>
       </w:r>
-      <w:proofErr w:type="gramEnd"/>
-      <w:r>
-        <w:rPr>
-          <w:rFonts w:ascii="Proxima Nova Rg" w:hAnsi="Proxima Nova Rg" w:cs="Open Sans"/>
-        </w:rPr>
-        <w:t xml:space="preserve"> </w:t>
-      </w:r>
-      <w:proofErr w:type="gramStart"/>
-      <w:r>
-        <w:rPr>
-          <w:rFonts w:ascii="Proxima Nova Rg" w:hAnsi="Proxima Nova Rg" w:cs="Open Sans"/>
-        </w:rPr>
-        <w:t>Seminars.</w:t>
-      </w:r>
-      <w:proofErr w:type="gramEnd"/>
-      <w:r>
-        <w:rPr>
-          <w:rFonts w:ascii="Proxima Nova Rg" w:hAnsi="Proxima Nova Rg" w:cs="Open Sans"/>
-        </w:rPr>
-        <w:t xml:space="preserve"> </w:t>
-      </w:r>
-      <w:proofErr w:type="gramStart"/>
-      <w:r>
-        <w:rPr>
-          <w:rFonts w:ascii="Proxima Nova Rg" w:hAnsi="Proxima Nova Rg" w:cs="Open Sans"/>
-        </w:rPr>
-        <w:t>Some remote work.</w:t>
-      </w:r>
-      <w:proofErr w:type="gramEnd"/>
-      <w:r>
-        <w:rPr>
-          <w:rFonts w:ascii="Proxima Nova Rg" w:hAnsi="Proxima Nova Rg" w:cs="Open Sans"/>
-        </w:rPr>
-        <w:t xml:space="preserve"> </w:t>
-      </w:r>
-      <w:proofErr w:type="gramStart"/>
-      <w:r>
-        <w:rPr>
-          <w:rFonts w:ascii="Proxima Nova Rg" w:hAnsi="Proxima Nova Rg" w:cs="Open Sans"/>
-        </w:rPr>
-        <w:t>Some business travel.</w:t>
-      </w:r>
-      <w:proofErr w:type="gramEnd"/>
-      <w:r>
-        <w:rPr>
-          <w:rFonts w:ascii="Proxima Nova Rg" w:hAnsi="Proxima Nova Rg" w:cs="Open Sans"/>
-        </w:rPr>
-        <w:br/>
-      </w:r>
-      <w:r>
-        <w:rPr>
-          <w:rFonts w:ascii="Proxima Nova Rg" w:hAnsi="Proxima Nova Rg" w:cs="Open Sans"/>
-        </w:rPr>
-        <w:t>JavaScript,</w:t>
-      </w:r>
-      <w:r>
-        <w:rPr>
-          <w:rFonts w:ascii="Proxima Nova Rg" w:hAnsi="Proxima Nova Rg" w:cs="Open Sans"/>
-        </w:rPr>
-        <w:t xml:space="preserve"> </w:t>
-      </w:r>
-      <w:proofErr w:type="spellStart"/>
-      <w:r>
-        <w:rPr>
-          <w:rFonts w:ascii="Proxima Nova Rg" w:hAnsi="Proxima Nova Rg" w:cs="Open Sans"/>
-        </w:rPr>
-        <w:t>NodeJS</w:t>
-      </w:r>
-      <w:proofErr w:type="spellEnd"/>
-      <w:r>
-        <w:rPr>
-          <w:rFonts w:ascii="Proxima Nova Rg" w:hAnsi="Proxima Nova Rg" w:cs="Open Sans"/>
-        </w:rPr>
-        <w:t>,</w:t>
-      </w:r>
-      <w:r>
-        <w:rPr>
-          <w:rFonts w:ascii="Proxima Nova Rg" w:hAnsi="Proxima Nova Rg" w:cs="Open Sans"/>
-        </w:rPr>
-        <w:t xml:space="preserve"> Ruby</w:t>
-      </w:r>
-      <w:r>
-        <w:rPr>
-          <w:rFonts w:ascii="Proxima Nova Rg" w:hAnsi="Proxima Nova Rg" w:cs="Open Sans"/>
-        </w:rPr>
-        <w:t>, Scrum</w:t>
-      </w:r>
-      <w:r>
-        <w:rPr>
-          <w:rFonts w:ascii="Proxima Nova Rg" w:hAnsi="Proxima Nova Rg" w:cs="Open Sans"/>
-        </w:rPr>
-        <w:t xml:space="preserve">, </w:t>
-      </w:r>
-      <w:proofErr w:type="spellStart"/>
-      <w:r>
-        <w:rPr>
-          <w:rFonts w:ascii="Proxima Nova Rg" w:hAnsi="Proxima Nova Rg" w:cs="Open Sans"/>
-        </w:rPr>
-        <w:t>WebGL</w:t>
-      </w:r>
-      <w:proofErr w:type="spellEnd"/>
-      <w:r>
-        <w:rPr>
-          <w:rFonts w:ascii="Proxima Nova Rg" w:hAnsi="Proxima Nova Rg" w:cs="Open Sans"/>
-        </w:rPr>
-        <w:t>, G</w:t>
-      </w:r>
-      <w:bookmarkStart w:id="0" w:name="_GoBack"/>
-      <w:bookmarkEnd w:id="0"/>
-      <w:r>
-        <w:rPr>
-          <w:rFonts w:ascii="Proxima Nova Rg" w:hAnsi="Proxima Nova Rg" w:cs="Open Sans"/>
-        </w:rPr>
-        <w:t xml:space="preserve">ULP, Maven, Jenkins, HTML, CSS, </w:t>
-      </w:r>
-      <w:proofErr w:type="spellStart"/>
-      <w:r>
-        <w:rPr>
-          <w:rFonts w:ascii="Proxima Nova Rg" w:hAnsi="Proxima Nova Rg" w:cs="Open Sans"/>
-        </w:rPr>
-        <w:t>JQuery</w:t>
-      </w:r>
-      <w:proofErr w:type="spellEnd"/>
-      <w:r>
-        <w:rPr>
-          <w:rFonts w:ascii="Proxima Nova Rg" w:hAnsi="Proxima Nova Rg" w:cs="Open Sans"/>
-        </w:rPr>
-        <w:t xml:space="preserve">, </w:t>
-      </w:r>
-      <w:proofErr w:type="spellStart"/>
-      <w:r>
-        <w:rPr>
-          <w:rFonts w:ascii="Proxima Nova Rg" w:hAnsi="Proxima Nova Rg" w:cs="Open Sans"/>
-        </w:rPr>
-        <w:t>NightmareJS</w:t>
-      </w:r>
-      <w:proofErr w:type="spellEnd"/>
-      <w:r>
-        <w:rPr>
-          <w:rFonts w:ascii="Proxima Nova Rg" w:hAnsi="Proxima Nova Rg" w:cs="Open Sans"/>
-        </w:rPr>
-        <w:t>, Mocha Chai</w:t>
-      </w:r>
-      <w:proofErr w:type="gramStart"/>
-      <w:r>
-        <w:rPr>
-          <w:rFonts w:ascii="Proxima Nova Rg" w:hAnsi="Proxima Nova Rg" w:cs="Open Sans"/>
-        </w:rPr>
-        <w:t xml:space="preserve">, </w:t>
-      </w:r>
-      <w:r>
-        <w:rPr>
-          <w:rFonts w:ascii="Proxima Nova Rg" w:hAnsi="Proxima Nova Rg" w:cs="Open Sans"/>
-        </w:rPr>
-        <w:t xml:space="preserve"> </w:t>
-      </w:r>
-      <w:r>
-        <w:rPr>
-          <w:rFonts w:ascii="Proxima Nova Rg" w:hAnsi="Proxima Nova Rg" w:cs="Open Sans"/>
-        </w:rPr>
-        <w:t>Selenium</w:t>
-      </w:r>
-      <w:proofErr w:type="gramEnd"/>
-      <w:r>
-        <w:rPr>
-          <w:rFonts w:ascii="Proxima Nova Rg" w:hAnsi="Proxima Nova Rg" w:cs="Open Sans"/>
-        </w:rPr>
-        <w:t>, SCRUM.</w:t>
-      </w:r>
-      <w:r>
-        <w:rPr>
-          <w:rFonts w:ascii="Proxima Nova Rg" w:hAnsi="Proxima Nova Rg" w:cs="Open Sans"/>
-          <w:sz w:val="20"/>
-          <w:szCs w:val="20"/>
+      <w:r>
+        <w:rPr>
+          <w:rFonts w:ascii="Proxima Nova Rg" w:hAnsi="Proxima Nova Rg" w:cs="Open Sans"/>
         </w:rPr>
         <w:br/>
       </w:r>
@@ -1643,7 +1332,7 @@
                     </pic:cNvPicPr>
                   </pic:nvPicPr>
                   <pic:blipFill>
-                    <a:blip r:embed="rId15">
+                    <a:blip r:embed="rId14">
                       <a:extLst>
                         <a:ext uri="{28A0092B-C50C-407E-A947-70E740481C1C}">
                           <a14:useLocalDpi xmlns:a14="http://schemas.microsoft.com/office/drawing/2010/main" val="0"/>
@@ -1737,7 +1426,6 @@
         </w:rPr>
         <w:t xml:space="preserve"> </w:t>
       </w:r>
-      <w:proofErr w:type="gramStart"/>
       <w:r>
         <w:rPr>
           <w:rFonts w:ascii="Proxima Nova Rg" w:hAnsi="Proxima Nova Rg" w:cs="Open Sans"/>
@@ -1774,75 +1462,48 @@
         </w:rPr>
         <w:t>.</w:t>
       </w:r>
-      <w:proofErr w:type="gramEnd"/>
+      <w:r>
+        <w:rPr>
+          <w:rFonts w:ascii="Proxima Nova Rg" w:hAnsi="Proxima Nova Rg" w:cs="Open Sans"/>
+        </w:rPr>
+        <w:t xml:space="preserve"> Database programming, bugfixing, developing new features, documentation, usability, algorithms. UI and UX design.</w:t>
+      </w:r>
       <w:r>
         <w:rPr>
           <w:rFonts w:ascii="Proxima Nova Rg" w:hAnsi="Proxima Nova Rg" w:cs="Open Sans"/>
         </w:rPr>
         <w:t xml:space="preserve"> </w:t>
       </w:r>
-      <w:proofErr w:type="gramStart"/>
-      <w:r>
-        <w:rPr>
-          <w:rFonts w:ascii="Proxima Nova Rg" w:hAnsi="Proxima Nova Rg" w:cs="Open Sans"/>
-        </w:rPr>
-        <w:t xml:space="preserve">Database programming, </w:t>
-      </w:r>
-      <w:proofErr w:type="spellStart"/>
-      <w:r>
-        <w:rPr>
-          <w:rFonts w:ascii="Proxima Nova Rg" w:hAnsi="Proxima Nova Rg" w:cs="Open Sans"/>
-        </w:rPr>
-        <w:t>bugfixing</w:t>
-      </w:r>
-      <w:proofErr w:type="spellEnd"/>
-      <w:r>
-        <w:rPr>
-          <w:rFonts w:ascii="Proxima Nova Rg" w:hAnsi="Proxima Nova Rg" w:cs="Open Sans"/>
-        </w:rPr>
-        <w:t>, developing new features, documentation, usability, algorithms.</w:t>
-      </w:r>
-      <w:proofErr w:type="gramEnd"/>
-      <w:r>
-        <w:rPr>
-          <w:rFonts w:ascii="Proxima Nova Rg" w:hAnsi="Proxima Nova Rg" w:cs="Open Sans"/>
-        </w:rPr>
-        <w:t xml:space="preserve"> UI and UX design.</w:t>
-      </w:r>
-      <w:r>
-        <w:rPr>
-          <w:rFonts w:ascii="Proxima Nova Rg" w:hAnsi="Proxima Nova Rg" w:cs="Open Sans"/>
-        </w:rPr>
-        <w:t xml:space="preserve"> This position was 100% remote.</w:t>
-      </w:r>
-      <w:r>
-        <w:rPr>
-          <w:rFonts w:ascii="Proxima Nova Rg" w:hAnsi="Proxima Nova Rg" w:cs="Open Sans"/>
-        </w:rPr>
-        <w:br/>
-      </w:r>
-      <w:proofErr w:type="gramStart"/>
-      <w:r>
-        <w:rPr>
-          <w:rFonts w:ascii="Proxima Nova Rg" w:hAnsi="Proxima Nova Rg" w:cs="Open Sans"/>
-        </w:rPr>
-        <w:t xml:space="preserve">C# .NET, </w:t>
-      </w:r>
-      <w:proofErr w:type="spellStart"/>
-      <w:r>
-        <w:rPr>
-          <w:rFonts w:ascii="Proxima Nova Rg" w:hAnsi="Proxima Nova Rg" w:cs="Open Sans"/>
-        </w:rPr>
-        <w:t>WinForms</w:t>
-      </w:r>
-      <w:proofErr w:type="spellEnd"/>
-      <w:r>
-        <w:rPr>
-          <w:rFonts w:ascii="Proxima Nova Rg" w:hAnsi="Proxima Nova Rg" w:cs="Open Sans"/>
-        </w:rPr>
-        <w:t>, MSSQL.</w:t>
-      </w:r>
-      <w:proofErr w:type="gramEnd"/>
+      <w:r>
+        <w:rPr>
+          <w:rFonts w:ascii="Proxima Nova Rg" w:hAnsi="Proxima Nova Rg" w:cs="Open Sans"/>
+        </w:rPr>
+        <w:t xml:space="preserve">Windows application. </w:t>
+      </w:r>
+      <w:r>
+        <w:rPr>
+          <w:rFonts w:ascii="Proxima Nova Rg" w:hAnsi="Proxima Nova Rg" w:cs="Open Sans"/>
+        </w:rPr>
+        <w:t>This position was 100% remote.</w:t>
+      </w:r>
+      <w:r>
+        <w:rPr>
+          <w:rFonts w:ascii="Proxima Nova Rg" w:hAnsi="Proxima Nova Rg" w:cs="Open Sans"/>
+        </w:rPr>
+        <w:t xml:space="preserve">  </w:t>
+      </w:r>
+      <w:r>
+        <w:rPr>
+          <w:rFonts w:ascii="Proxima Nova Rg" w:hAnsi="Proxima Nova Rg" w:cs="Open Sans"/>
+        </w:rPr>
+        <w:t xml:space="preserve">   </w:t>
+      </w:r>
+      <w:r>
+        <w:rPr>
+          <w:rFonts w:ascii="Proxima Nova Rg" w:hAnsi="Proxima Nova Rg" w:cs="Open Sans"/>
+        </w:rPr>
+        <w:t>C# .NET, WinForms, MSSQL.</w:t>
+      </w:r>
       <w:r>
         <w:rPr>
           <w:rFonts w:ascii="Proxima Nova Rg" w:hAnsi="Proxima Nova Rg" w:cs="Open Sans"/>
@@ -1897,7 +1558,7 @@
                     </pic:cNvPicPr>
                   </pic:nvPicPr>
                   <pic:blipFill>
-                    <a:blip r:embed="rId16">
+                    <a:blip r:embed="rId15">
                       <a:extLst>
                         <a:ext uri="{28A0092B-C50C-407E-A947-70E740481C1C}">
                           <a14:useLocalDpi xmlns:a14="http://schemas.microsoft.com/office/drawing/2010/main" val="0"/>
@@ -2003,7 +1664,6 @@
         </w:rPr>
         <w:t xml:space="preserve"> </w:t>
       </w:r>
-      <w:proofErr w:type="gramStart"/>
       <w:r>
         <w:rPr>
           <w:rFonts w:ascii="Proxima Nova Rg" w:hAnsi="Proxima Nova Rg" w:cs="Open Sans"/>
@@ -2012,7 +1672,6 @@
         </w:rPr>
         <w:t>Contract position.</w:t>
       </w:r>
-      <w:proofErr w:type="gramEnd"/>
       <w:r>
         <w:rPr>
           <w:rFonts w:ascii="Proxima Nova Rg" w:hAnsi="Proxima Nova Rg" w:cs="Open Sans"/>
@@ -2021,7 +1680,14 @@
         </w:rPr>
         <w:t xml:space="preserve"> </w:t>
       </w:r>
-      <w:proofErr w:type="gramStart"/>
+      <w:r>
+        <w:rPr>
+          <w:rFonts w:ascii="Proxima Nova Rg" w:hAnsi="Proxima Nova Rg" w:cs="Open Sans"/>
+          <w:bCs/>
+          <w:color w:val="000000" w:themeColor="text1"/>
+        </w:rPr>
+        <w:t xml:space="preserve">Cleanup database and enhance performance. </w:t>
+      </w:r>
       <w:r>
         <w:rPr>
           <w:rFonts w:ascii="Proxima Nova Rg" w:hAnsi="Proxima Nova Rg" w:cs="Open Sans"/>
@@ -2036,25 +1702,7 @@
           <w:bCs/>
           <w:color w:val="000000" w:themeColor="text1"/>
         </w:rPr>
-        <w:t xml:space="preserve"> of large dataset.</w:t>
-      </w:r>
-      <w:proofErr w:type="gramEnd"/>
-      <w:r>
-        <w:rPr>
-          <w:rFonts w:ascii="Proxima Nova Rg" w:hAnsi="Proxima Nova Rg" w:cs="Open Sans"/>
-          <w:bCs/>
-          <w:color w:val="000000" w:themeColor="text1"/>
-        </w:rPr>
-        <w:t xml:space="preserve"> </w:t>
-      </w:r>
-      <w:proofErr w:type="gramStart"/>
-      <w:r>
-        <w:rPr>
-          <w:rFonts w:ascii="Proxima Nova Rg" w:hAnsi="Proxima Nova Rg" w:cs="Open Sans"/>
-          <w:bCs/>
-          <w:color w:val="000000" w:themeColor="text1"/>
-        </w:rPr>
-        <w:t>User journey</w:t>
+        <w:t xml:space="preserve"> of large dataset. User journey</w:t>
       </w:r>
       <w:r>
         <w:rPr>
@@ -2086,16 +1734,7 @@
           <w:bCs/>
           <w:color w:val="000000" w:themeColor="text1"/>
         </w:rPr>
-        <w:t xml:space="preserve"> reviews, analytics and consultations.</w:t>
-      </w:r>
-      <w:proofErr w:type="gramEnd"/>
-      <w:r>
-        <w:rPr>
-          <w:rFonts w:ascii="Proxima Nova Rg" w:hAnsi="Proxima Nova Rg" w:cs="Open Sans"/>
-          <w:bCs/>
-          <w:color w:val="000000" w:themeColor="text1"/>
-        </w:rPr>
-        <w:t xml:space="preserve"> </w:t>
+        <w:t xml:space="preserve"> reviews, analytics and consultations. </w:t>
       </w:r>
       <w:r>
         <w:rPr>
@@ -2151,7 +1790,7 @@
                     </pic:cNvPicPr>
                   </pic:nvPicPr>
                   <pic:blipFill>
-                    <a:blip r:embed="rId17">
+                    <a:blip r:embed="rId16">
                       <a:extLst>
                         <a:ext uri="{28A0092B-C50C-407E-A947-70E740481C1C}">
                           <a14:useLocalDpi xmlns:a14="http://schemas.microsoft.com/office/drawing/2010/main" val="0"/>
@@ -2224,7 +1863,7 @@
                     </pic:cNvPicPr>
                   </pic:nvPicPr>
                   <pic:blipFill rotWithShape="1">
-                    <a:blip r:embed="rId18">
+                    <a:blip r:embed="rId17">
                       <a:extLst>
                         <a:ext uri="{28A0092B-C50C-407E-A947-70E740481C1C}">
                           <a14:useLocalDpi xmlns:a14="http://schemas.microsoft.com/office/drawing/2010/main" val="0"/>
@@ -2332,106 +1971,38 @@
         </w:rPr>
         <w:t xml:space="preserve"> </w:t>
       </w:r>
-      <w:proofErr w:type="gramStart"/>
-      <w:r>
-        <w:rPr>
-          <w:rFonts w:ascii="Proxima Nova Rg" w:hAnsi="Proxima Nova Rg" w:cs="Open Sans"/>
-          <w:bCs/>
-          <w:color w:val="000000" w:themeColor="text1"/>
-        </w:rPr>
-        <w:t>Innovation / R&amp;D position.</w:t>
-      </w:r>
-      <w:proofErr w:type="gramEnd"/>
-      <w:r>
-        <w:rPr>
-          <w:rFonts w:ascii="Proxima Nova Rg" w:hAnsi="Proxima Nova Rg" w:cs="Open Sans"/>
-          <w:bCs/>
-          <w:color w:val="000000" w:themeColor="text1"/>
-        </w:rPr>
-        <w:t xml:space="preserve"> </w:t>
-      </w:r>
-      <w:proofErr w:type="gramStart"/>
-      <w:r>
-        <w:rPr>
-          <w:rFonts w:ascii="Proxima Nova Rg" w:hAnsi="Proxima Nova Rg" w:cs="Open Sans"/>
-          <w:bCs/>
-          <w:color w:val="000000" w:themeColor="text1"/>
-        </w:rPr>
-        <w:t>Prototyping.</w:t>
-      </w:r>
-      <w:proofErr w:type="gramEnd"/>
-      <w:r>
-        <w:rPr>
-          <w:rFonts w:ascii="Proxima Nova Rg" w:hAnsi="Proxima Nova Rg" w:cs="Open Sans"/>
-          <w:bCs/>
-          <w:color w:val="000000" w:themeColor="text1"/>
-        </w:rPr>
-        <w:t xml:space="preserve"> </w:t>
-      </w:r>
-      <w:proofErr w:type="gramStart"/>
-      <w:r>
-        <w:rPr>
-          <w:rFonts w:ascii="Proxima Nova Rg" w:hAnsi="Proxima Nova Rg" w:cs="Open Sans"/>
-          <w:bCs/>
-          <w:color w:val="000000" w:themeColor="text1"/>
-        </w:rPr>
-        <w:t>Forking of Firefox OS, to use on different devices and special use cases.</w:t>
-      </w:r>
-      <w:proofErr w:type="gramEnd"/>
-      <w:r>
-        <w:rPr>
-          <w:rFonts w:ascii="Proxima Nova Rg" w:hAnsi="Proxima Nova Rg" w:cs="Open Sans"/>
-          <w:bCs/>
-          <w:color w:val="000000" w:themeColor="text1"/>
-        </w:rPr>
-        <w:t xml:space="preserve"> </w:t>
-      </w:r>
-      <w:proofErr w:type="gramStart"/>
-      <w:r>
-        <w:rPr>
-          <w:rFonts w:ascii="Proxima Nova Rg" w:hAnsi="Proxima Nova Rg" w:cs="Open Sans"/>
-          <w:bCs/>
-          <w:color w:val="000000" w:themeColor="text1"/>
-        </w:rPr>
-        <w:t>Development of a Bluetooth LE advertisement coupon system.</w:t>
-      </w:r>
-      <w:proofErr w:type="gramEnd"/>
-      <w:r>
-        <w:rPr>
-          <w:rFonts w:ascii="Proxima Nova Rg" w:hAnsi="Proxima Nova Rg" w:cs="Open Sans"/>
-          <w:bCs/>
-          <w:color w:val="000000" w:themeColor="text1"/>
-        </w:rPr>
-        <w:t xml:space="preserve"> </w:t>
-      </w:r>
-      <w:proofErr w:type="gramStart"/>
-      <w:r>
-        <w:rPr>
-          <w:rFonts w:ascii="Proxima Nova Rg" w:hAnsi="Proxima Nova Rg" w:cs="Open Sans"/>
-          <w:bCs/>
-          <w:color w:val="000000" w:themeColor="text1"/>
-        </w:rPr>
-        <w:t>Prototypes.</w:t>
-      </w:r>
-      <w:proofErr w:type="gramEnd"/>
-      <w:r>
-        <w:rPr>
-          <w:rFonts w:ascii="Proxima Nova Rg" w:hAnsi="Proxima Nova Rg" w:cs="Open Sans"/>
-          <w:bCs/>
-          <w:color w:val="000000" w:themeColor="text1"/>
-        </w:rPr>
-        <w:t xml:space="preserve"> </w:t>
-      </w:r>
-      <w:proofErr w:type="gramStart"/>
-      <w:r>
-        <w:rPr>
-          <w:rFonts w:ascii="Proxima Nova Rg" w:hAnsi="Proxima Nova Rg" w:cs="Open Sans"/>
-          <w:bCs/>
-          <w:color w:val="000000" w:themeColor="text1"/>
-        </w:rPr>
-        <w:t>Consulting.</w:t>
-      </w:r>
-      <w:proofErr w:type="gramEnd"/>
+      <w:r>
+        <w:rPr>
+          <w:rFonts w:ascii="Proxima Nova Rg" w:hAnsi="Proxima Nova Rg" w:cs="Open Sans"/>
+          <w:bCs/>
+          <w:color w:val="000000" w:themeColor="text1"/>
+        </w:rPr>
+        <w:t xml:space="preserve">Innovation / R&amp;D position. </w:t>
+      </w:r>
+      <w:r>
+        <w:rPr>
+          <w:rFonts w:ascii="Proxima Nova Rg" w:hAnsi="Proxima Nova Rg" w:cs="Open Sans"/>
+          <w:bCs/>
+          <w:color w:val="000000" w:themeColor="text1"/>
+        </w:rPr>
+        <w:t xml:space="preserve">Prototyping. </w:t>
+      </w:r>
+      <w:r>
+        <w:rPr>
+          <w:rFonts w:ascii="Proxima Nova Rg" w:hAnsi="Proxima Nova Rg" w:cs="Open Sans"/>
+          <w:bCs/>
+          <w:color w:val="000000" w:themeColor="text1"/>
+        </w:rPr>
+        <w:t>Forking of Firefox OS, to use on different devices and special use cases. Development of a Bluetooth LE advertisement coupon system.</w:t>
+      </w:r>
+      <w:r>
+        <w:rPr>
+          <w:rFonts w:ascii="Proxima Nova Rg" w:hAnsi="Proxima Nova Rg" w:cs="Open Sans"/>
+          <w:bCs/>
+          <w:color w:val="000000" w:themeColor="text1"/>
+        </w:rPr>
+        <w:t xml:space="preserve"> Prototypes. Consulting.</w:t>
+      </w:r>
       <w:r>
         <w:rPr>
           <w:rFonts w:ascii="Proxima Nova Rg" w:hAnsi="Proxima Nova Rg" w:cs="Open Sans"/>
@@ -2439,14 +2010,6 @@
           <w:color w:val="000000" w:themeColor="text1"/>
         </w:rPr>
         <w:br/>
-      </w:r>
-      <w:proofErr w:type="gramStart"/>
-      <w:r>
-        <w:rPr>
-          <w:rFonts w:ascii="Proxima Nova Rg" w:hAnsi="Proxima Nova Rg" w:cs="Open Sans"/>
-          <w:bCs/>
-          <w:color w:val="000000" w:themeColor="text1"/>
-        </w:rPr>
         <w:t>Agile, Java, Android, Objective C, JavaScript, HTML, CSS</w:t>
       </w:r>
       <w:r>
@@ -2457,7 +2020,6 @@
         </w:rPr>
         <w:t>.</w:t>
       </w:r>
-      <w:proofErr w:type="gramEnd"/>
       <w:r>
         <w:rPr>
           <w:rFonts w:ascii="Proxima Nova Rg" w:hAnsi="Proxima Nova Rg" w:cs="Open Sans"/>
@@ -2523,7 +2085,7 @@
                     </pic:cNvPicPr>
                   </pic:nvPicPr>
                   <pic:blipFill rotWithShape="1">
-                    <a:blip r:embed="rId19">
+                    <a:blip r:embed="rId18">
                       <a:extLst>
                         <a:ext uri="{28A0092B-C50C-407E-A947-70E740481C1C}">
                           <a14:useLocalDpi xmlns:a14="http://schemas.microsoft.com/office/drawing/2010/main" val="0"/>
@@ -2633,95 +2195,34 @@
         </w:rPr>
         <w:br/>
       </w:r>
-      <w:proofErr w:type="spellStart"/>
       <w:r>
         <w:rPr>
           <w:rFonts w:ascii="Proxima Nova Rg" w:hAnsi="Proxima Nova Rg" w:cs="Open Sans"/>
           <w:b/>
           <w:color w:val="76923C" w:themeColor="accent3" w:themeShade="BF"/>
         </w:rPr>
-        <w:t>ESSEN</w:t>
-      </w:r>
-      <w:proofErr w:type="spellEnd"/>
-      <w:r>
-        <w:rPr>
-          <w:rFonts w:ascii="Proxima Nova Rg" w:hAnsi="Proxima Nova Rg" w:cs="Open Sans"/>
-          <w:b/>
+        <w:t>ESSEN, GERMANY.</w:t>
+      </w:r>
+      <w:r>
+        <w:rPr>
+          <w:rFonts w:ascii="Proxima Nova Rg" w:hAnsi="Proxima Nova Rg" w:cs="Open Sans"/>
           <w:color w:val="76923C" w:themeColor="accent3" w:themeShade="BF"/>
         </w:rPr>
-        <w:t>, GERMANY.</w:t>
-      </w:r>
-      <w:r>
-        <w:rPr>
-          <w:rFonts w:ascii="Proxima Nova Rg" w:hAnsi="Proxima Nova Rg" w:cs="Open Sans"/>
-          <w:color w:val="76923C" w:themeColor="accent3" w:themeShade="BF"/>
-        </w:rPr>
         <w:t xml:space="preserve"> </w:t>
       </w:r>
-      <w:proofErr w:type="gramStart"/>
-      <w:r>
-        <w:rPr>
-          <w:rFonts w:ascii="Proxima Nova Rg" w:hAnsi="Proxima Nova Rg" w:cs="Open Sans"/>
-        </w:rPr>
-        <w:t>Management of data and databases for medical, research and student purposes.</w:t>
-      </w:r>
-      <w:proofErr w:type="gramEnd"/>
-      <w:r>
-        <w:rPr>
-          <w:rFonts w:ascii="Proxima Nova Rg" w:hAnsi="Proxima Nova Rg" w:cs="Open Sans"/>
-        </w:rPr>
-        <w:t xml:space="preserve"> </w:t>
-      </w:r>
-      <w:proofErr w:type="gramStart"/>
-      <w:r>
-        <w:rPr>
-          <w:rFonts w:ascii="Proxima Nova Rg" w:hAnsi="Proxima Nova Rg" w:cs="Open Sans"/>
-        </w:rPr>
-        <w:t>Creation and maintenance of databases, interfaces and scientific tools.</w:t>
-      </w:r>
-      <w:proofErr w:type="gramEnd"/>
-      <w:r>
-        <w:rPr>
-          <w:rFonts w:ascii="Proxima Nova Rg" w:hAnsi="Proxima Nova Rg" w:cs="Open Sans"/>
-        </w:rPr>
-        <w:t xml:space="preserve"> </w:t>
-      </w:r>
-      <w:proofErr w:type="gramStart"/>
-      <w:r>
-        <w:rPr>
-          <w:rFonts w:ascii="Proxima Nova Rg" w:hAnsi="Proxima Nova Rg" w:cs="Open Sans"/>
-        </w:rPr>
-        <w:t>Clinic website and contents.</w:t>
-      </w:r>
-      <w:proofErr w:type="gramEnd"/>
-      <w:r>
-        <w:rPr>
-          <w:rFonts w:ascii="Proxima Nova Rg" w:hAnsi="Proxima Nova Rg" w:cs="Open Sans"/>
-        </w:rPr>
-        <w:t xml:space="preserve"> </w:t>
-      </w:r>
-      <w:proofErr w:type="gramStart"/>
-      <w:r>
-        <w:rPr>
-          <w:rFonts w:ascii="Proxima Nova Rg" w:hAnsi="Proxima Nova Rg" w:cs="Open Sans"/>
-        </w:rPr>
-        <w:t>Medical student learning material administration and creation.</w:t>
-      </w:r>
-      <w:proofErr w:type="gramEnd"/>
+      <w:r>
+        <w:rPr>
+          <w:rFonts w:ascii="Proxima Nova Rg" w:hAnsi="Proxima Nova Rg" w:cs="Open Sans"/>
+        </w:rPr>
+        <w:t>Management of data and databases for medical, research and student purposes. Creation and maintenance of databases, interfaces and scientific tools. Clinic website and contents. Medical student learning material administration and creation.</w:t>
+      </w:r>
       <w:r>
         <w:rPr>
           <w:rFonts w:ascii="Proxima Nova Rg" w:hAnsi="Proxima Nova Rg" w:cs="Open Sans"/>
         </w:rPr>
         <w:br/>
-      </w:r>
-      <w:proofErr w:type="gramStart"/>
-      <w:r>
-        <w:rPr>
-          <w:rFonts w:ascii="Proxima Nova Rg" w:hAnsi="Proxima Nova Rg" w:cs="Open Sans"/>
-        </w:rPr>
         <w:t>Lots of remote work after 2011.</w:t>
       </w:r>
-      <w:proofErr w:type="gramEnd"/>
       <w:r>
         <w:rPr>
           <w:rFonts w:ascii="Proxima Nova Rg" w:hAnsi="Proxima Nova Rg" w:cs="Open Sans"/>
@@ -2928,7 +2429,13 @@
         <w:rPr>
           <w:rFonts w:ascii="Proxima Nova Rg" w:hAnsi="Proxima Nova Rg" w:cs="Open Sans"/>
         </w:rPr>
-        <w:t xml:space="preserve">Freelance, student and </w:t>
+        <w:t>I list numerous f</w:t>
+      </w:r>
+      <w:r>
+        <w:rPr>
+          <w:rFonts w:ascii="Proxima Nova Rg" w:hAnsi="Proxima Nova Rg" w:cs="Open Sans"/>
+        </w:rPr>
+        <w:t xml:space="preserve">reelance, student and </w:t>
       </w:r>
       <w:r>
         <w:rPr>
@@ -2940,22 +2447,19 @@
         <w:rPr>
           <w:rFonts w:ascii="Proxima Nova Rg" w:hAnsi="Proxima Nova Rg" w:cs="Open Sans"/>
         </w:rPr>
-        <w:t xml:space="preserve"> projects are not listed in this document.</w:t>
-      </w:r>
-    </w:p>
-    <w:p>
-      <w:pPr>
-        <w:pStyle w:val="ListParagraph"/>
-        <w:ind w:left="-270"/>
-        <w:rPr>
-          <w:rFonts w:ascii="Proxima Nova Rg" w:hAnsi="Proxima Nova Rg" w:cs="Open Sans"/>
-        </w:rPr>
-      </w:pPr>
-      <w:r>
-        <w:rPr>
-          <w:rFonts w:ascii="Proxima Nova Rg" w:hAnsi="Proxima Nova Rg" w:cs="Open Sans"/>
-        </w:rPr>
-        <w:t>Please check out my dedicated portfolio website at:</w:t>
+        <w:t xml:space="preserve"> projects </w:t>
+      </w:r>
+      <w:r>
+        <w:rPr>
+          <w:rFonts w:ascii="Proxima Nova Rg" w:hAnsi="Proxima Nova Rg" w:cs="Open Sans"/>
+        </w:rPr>
+        <w:t>on</w:t>
+      </w:r>
+      <w:r>
+        <w:rPr>
+          <w:rFonts w:ascii="Proxima Nova Rg" w:hAnsi="Proxima Nova Rg" w:cs="Open Sans"/>
+        </w:rPr>
+        <w:t xml:space="preserve"> my dedicated portfolio website at:</w:t>
       </w:r>
       <w:r>
         <w:rPr>
@@ -2963,11 +2467,12 @@
         </w:rPr>
         <w:t xml:space="preserve"> </w:t>
       </w:r>
-      <w:hyperlink r:id="rId20" w:history="1">
+      <w:hyperlink r:id="rId19" w:history="1">
         <w:r>
           <w:rPr>
             <w:rStyle w:val="Hyperlink"/>
             <w:rFonts w:ascii="Proxima Nova Rg" w:hAnsi="Proxima Nova Rg" w:cs="Open Sans"/>
+            <w:sz w:val="28"/>
           </w:rPr>
           <w:t>http://patriks.net/</w:t>
         </w:r>
@@ -2983,7 +2488,7 @@
           <w:u w:val="single"/>
         </w:rPr>
       </w:pPr>
-      <w:hyperlink r:id="rId21" w:history="1">
+      <w:hyperlink r:id="rId20" w:history="1">
         <w:r>
           <w:rPr>
             <w:rStyle w:val="Hyperlink"/>
@@ -3030,7 +2535,82 @@
         <mc:AlternateContent>
           <mc:Choice Requires="wps">
             <w:drawing>
-              <wp:anchor distT="0" distB="0" distL="114300" distR="114300" simplePos="0" relativeHeight="251709440" behindDoc="0" locked="0" layoutInCell="1" allowOverlap="1" wp14:anchorId="54C25DF5" wp14:editId="3F9B5AAB">
+              <wp:anchor distT="0" distB="0" distL="114300" distR="114300" simplePos="0" relativeHeight="251710464" behindDoc="0" locked="0" layoutInCell="1" allowOverlap="1" wp14:anchorId="0A61E90E" wp14:editId="69368198">
+                <wp:simplePos x="0" y="0"/>
+                <wp:positionH relativeFrom="column">
+                  <wp:posOffset>-150495</wp:posOffset>
+                </wp:positionH>
+                <wp:positionV relativeFrom="paragraph">
+                  <wp:posOffset>416560</wp:posOffset>
+                </wp:positionV>
+                <wp:extent cx="7000240" cy="0"/>
+                <wp:effectExtent l="0" t="0" r="10160" b="19050"/>
+                <wp:wrapNone/>
+                <wp:docPr id="20" name="Straight Connector 20"/>
+                <wp:cNvGraphicFramePr/>
+                <a:graphic xmlns:a="http://schemas.openxmlformats.org/drawingml/2006/main">
+                  <a:graphicData uri="http://schemas.microsoft.com/office/word/2010/wordprocessingShape">
+                    <wps:wsp>
+                      <wps:cNvCnPr/>
+                      <wps:spPr>
+                        <a:xfrm flipH="1">
+                          <a:off x="0" y="0"/>
+                          <a:ext cx="7000240" cy="0"/>
+                        </a:xfrm>
+                        <a:prstGeom prst="line">
+                          <a:avLst/>
+                        </a:prstGeom>
+                        <a:ln>
+                          <a:solidFill>
+                            <a:schemeClr val="bg1">
+                              <a:lumMod val="65000"/>
+                            </a:schemeClr>
+                          </a:solidFill>
+                        </a:ln>
+                      </wps:spPr>
+                      <wps:style>
+                        <a:lnRef idx="1">
+                          <a:schemeClr val="accent1"/>
+                        </a:lnRef>
+                        <a:fillRef idx="0">
+                          <a:schemeClr val="accent1"/>
+                        </a:fillRef>
+                        <a:effectRef idx="0">
+                          <a:schemeClr val="accent1"/>
+                        </a:effectRef>
+                        <a:fontRef idx="minor">
+                          <a:schemeClr val="tx1"/>
+                        </a:fontRef>
+                      </wps:style>
+                      <wps:bodyPr/>
+                    </wps:wsp>
+                  </a:graphicData>
+                </a:graphic>
+                <wp14:sizeRelH relativeFrom="margin">
+                  <wp14:pctWidth>0</wp14:pctWidth>
+                </wp14:sizeRelH>
+              </wp:anchor>
+            </w:drawing>
+          </mc:Choice>
+          <mc:Fallback>
+            <w:pict>
+              <v:line id="Straight Connector 20" o:spid="_x0000_s1026" style="position:absolute;flip:x;z-index:251710464;visibility:visible;mso-wrap-style:square;mso-width-percent:0;mso-wrap-distance-left:9pt;mso-wrap-distance-top:0;mso-wrap-distance-right:9pt;mso-wrap-distance-bottom:0;mso-position-horizontal:absolute;mso-position-horizontal-relative:text;mso-position-vertical:absolute;mso-position-vertical-relative:text;mso-width-percent:0;mso-width-relative:margin" from="-11.85pt,32.8pt" to="539.35pt,32.8pt" o:gfxdata="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" strokecolor="#a5a5a5 [2092]"/>
+            </w:pict>
+          </mc:Fallback>
+        </mc:AlternateContent>
+      </w:r>
+      <w:r>
+        <w:rPr>
+          <w:rFonts w:ascii="Proxima Nova Rg" w:hAnsi="Proxima Nova Rg" w:cs="Open Sans"/>
+          <w:noProof/>
+          <w:sz w:val="52"/>
+          <w:szCs w:val="52"/>
+          <w:lang w:eastAsia="ja-JP"/>
+        </w:rPr>
+        <mc:AlternateContent>
+          <mc:Choice Requires="wps">
+            <w:drawing>
+              <wp:anchor distT="0" distB="0" distL="114300" distR="114300" simplePos="0" relativeHeight="251709440" behindDoc="0" locked="0" layoutInCell="1" allowOverlap="1" wp14:anchorId="26DAF4B2" wp14:editId="38EA2A34">
                 <wp:simplePos x="0" y="0"/>
                 <wp:positionH relativeFrom="column">
                   <wp:posOffset>1659255</wp:posOffset>
@@ -3102,72 +2682,7 @@
           <w:szCs w:val="52"/>
           <w:lang w:eastAsia="ja-JP"/>
         </w:rPr>
-        <mc:AlternateContent>
-          <mc:Choice Requires="wps">
-            <w:drawing>
-              <wp:anchor distT="0" distB="0" distL="114300" distR="114300" simplePos="0" relativeHeight="251710464" behindDoc="0" locked="0" layoutInCell="1" allowOverlap="1" wp14:anchorId="45F223B8" wp14:editId="75511C43">
-                <wp:simplePos x="0" y="0"/>
-                <wp:positionH relativeFrom="column">
-                  <wp:posOffset>-45720</wp:posOffset>
-                </wp:positionH>
-                <wp:positionV relativeFrom="paragraph">
-                  <wp:posOffset>421005</wp:posOffset>
-                </wp:positionV>
-                <wp:extent cx="6895465" cy="0"/>
-                <wp:effectExtent l="0" t="0" r="19685" b="19050"/>
-                <wp:wrapNone/>
-                <wp:docPr id="20" name="Straight Connector 20"/>
-                <wp:cNvGraphicFramePr/>
-                <a:graphic xmlns:a="http://schemas.openxmlformats.org/drawingml/2006/main">
-                  <a:graphicData uri="http://schemas.microsoft.com/office/word/2010/wordprocessingShape">
-                    <wps:wsp>
-                      <wps:cNvCnPr/>
-                      <wps:spPr>
-                        <a:xfrm flipH="1">
-                          <a:off x="0" y="0"/>
-                          <a:ext cx="6895465" cy="0"/>
-                        </a:xfrm>
-                        <a:prstGeom prst="line">
-                          <a:avLst/>
-                        </a:prstGeom>
-                        <a:ln>
-                          <a:solidFill>
-                            <a:schemeClr val="bg1">
-                              <a:lumMod val="65000"/>
-                            </a:schemeClr>
-                          </a:solidFill>
-                        </a:ln>
-                      </wps:spPr>
-                      <wps:style>
-                        <a:lnRef idx="1">
-                          <a:schemeClr val="accent1"/>
-                        </a:lnRef>
-                        <a:fillRef idx="0">
-                          <a:schemeClr val="accent1"/>
-                        </a:fillRef>
-                        <a:effectRef idx="0">
-                          <a:schemeClr val="accent1"/>
-                        </a:effectRef>
-                        <a:fontRef idx="minor">
-                          <a:schemeClr val="tx1"/>
-                        </a:fontRef>
-                      </wps:style>
-                      <wps:bodyPr/>
-                    </wps:wsp>
-                  </a:graphicData>
-                </a:graphic>
-                <wp14:sizeRelH relativeFrom="margin">
-                  <wp14:pctWidth>0</wp14:pctWidth>
-                </wp14:sizeRelH>
-              </wp:anchor>
-            </w:drawing>
-          </mc:Choice>
-          <mc:Fallback>
-            <w:pict>
-              <v:line id="Straight Connector 20" o:spid="_x0000_s1026" style="position:absolute;flip:x;z-index:251710464;visibility:visible;mso-wrap-style:square;mso-width-percent:0;mso-wrap-distance-left:9pt;mso-wrap-distance-top:0;mso-wrap-distance-right:9pt;mso-wrap-distance-bottom:0;mso-position-horizontal:absolute;mso-position-horizontal-relative:text;mso-position-vertical:absolute;mso-position-vertical-relative:text;mso-width-percent:0;mso-width-relative:margin" from="-3.6pt,33.15pt" to="539.35pt,33.15pt" o:gfxdata="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" strokecolor="#a5a5a5 [2092]"/>
-            </w:pict>
-          </mc:Fallback>
-        </mc:AlternateContent>
+        <w:t>Education</w:t>
       </w:r>
       <w:r>
         <w:rPr>
@@ -3177,16 +2692,6 @@
           <w:szCs w:val="52"/>
           <w:lang w:eastAsia="ja-JP"/>
         </w:rPr>
-        <w:t>Education</w:t>
-      </w:r>
-      <w:r>
-        <w:rPr>
-          <w:rFonts w:ascii="Proxima Nova Rg" w:hAnsi="Proxima Nova Rg" w:cs="Open Sans"/>
-          <w:noProof/>
-          <w:sz w:val="52"/>
-          <w:szCs w:val="52"/>
-          <w:lang w:eastAsia="ja-JP"/>
-        </w:rPr>
         <w:br/>
       </w:r>
       <w:r>
@@ -3228,7 +2733,6 @@
         </w:rPr>
         <w:t xml:space="preserve"> DÜSSELDORF</w:t>
       </w:r>
-      <w:proofErr w:type="gramStart"/>
       <w:r>
         <w:rPr>
           <w:rFonts w:ascii="Proxima Nova Rg" w:hAnsi="Proxima Nova Rg" w:cs="Open Sans"/>
@@ -3253,23 +2757,14 @@
           <w:b/>
           <w:color w:val="76923C" w:themeColor="accent3" w:themeShade="BF"/>
         </w:rPr>
-        <w:t>DÜSSELDORF</w:t>
-      </w:r>
-      <w:proofErr w:type="gramEnd"/>
+        <w:t>DÜSSELDORF, GERMANY</w:t>
+      </w:r>
       <w:r>
         <w:rPr>
           <w:rFonts w:ascii="Proxima Nova Rg" w:hAnsi="Proxima Nova Rg" w:cs="Open Sans"/>
           <w:b/>
           <w:color w:val="76923C" w:themeColor="accent3" w:themeShade="BF"/>
         </w:rPr>
-        <w:t>, GERMANY</w:t>
-      </w:r>
-      <w:r>
-        <w:rPr>
-          <w:rFonts w:ascii="Proxima Nova Rg" w:hAnsi="Proxima Nova Rg" w:cs="Open Sans"/>
-          <w:b/>
-          <w:color w:val="76923C" w:themeColor="accent3" w:themeShade="BF"/>
-        </w:rPr>
         <w:br/>
       </w:r>
       <w:r>
@@ -3290,7 +2785,6 @@
         </w:rPr>
         <w:br/>
       </w:r>
-      <w:proofErr w:type="gramStart"/>
       <w:r>
         <w:rPr>
           <w:rFonts w:ascii="Proxima Nova Rg" w:hAnsi="Proxima Nova Rg" w:cs="Open Sans"/>
@@ -3309,14 +2803,12 @@
         </w:rPr>
         <w:t xml:space="preserve"> Cryptography.</w:t>
       </w:r>
-      <w:proofErr w:type="gramEnd"/>
       <w:r>
         <w:rPr>
           <w:rFonts w:ascii="Proxima Nova Rg" w:hAnsi="Proxima Nova Rg" w:cs="Open Sans"/>
         </w:rPr>
         <w:br/>
       </w:r>
-      <w:proofErr w:type="gramStart"/>
       <w:r>
         <w:rPr>
           <w:rFonts w:ascii="Proxima Nova Rg" w:hAnsi="Proxima Nova Rg" w:cs="Open Sans"/>
@@ -3329,21 +2821,33 @@
         </w:rPr>
         <w:t>eam lead on every project.</w:t>
       </w:r>
-      <w:proofErr w:type="gramEnd"/>
+      <w:r>
+        <w:rPr>
+          <w:rFonts w:ascii="Proxima Nova Rg" w:hAnsi="Proxima Nova Rg" w:cs="Open Sans"/>
+        </w:rPr>
+        <w:t xml:space="preserve"> Some of the projects listed on my portfolio.</w:t>
+      </w:r>
+      <w:bookmarkStart w:id="0" w:name="_GoBack"/>
+      <w:bookmarkEnd w:id="0"/>
       <w:r>
         <w:rPr>
           <w:rFonts w:ascii="Proxima Nova Rg" w:hAnsi="Proxima Nova Rg" w:cs="Open Sans"/>
         </w:rPr>
         <w:br/>
-      </w:r>
-      <w:proofErr w:type="gramStart"/>
-      <w:r>
-        <w:rPr>
-          <w:rFonts w:ascii="Proxima Nova Rg" w:hAnsi="Proxima Nova Rg" w:cs="Open Sans"/>
-        </w:rPr>
-        <w:t>Gave seminar on Java systems programming.</w:t>
-      </w:r>
-      <w:proofErr w:type="gramEnd"/>
+        <w:t>Gave seminar</w:t>
+      </w:r>
+      <w:r>
+        <w:rPr>
+          <w:rFonts w:ascii="Proxima Nova Rg" w:hAnsi="Proxima Nova Rg" w:cs="Open Sans"/>
+        </w:rPr>
+        <w:t>s</w:t>
+      </w:r>
+      <w:r>
+        <w:rPr>
+          <w:rFonts w:ascii="Proxima Nova Rg" w:hAnsi="Proxima Nova Rg" w:cs="Open Sans"/>
+        </w:rPr>
+        <w:t xml:space="preserve"> on Java systems programming.</w:t>
+      </w:r>
     </w:p>
     <w:p>
       <w:pPr>
@@ -3364,6 +2868,29 @@
         <w:rPr>
           <w:rFonts w:ascii="Proxima Nova Rg" w:hAnsi="Proxima Nova Rg" w:cs="Open Sans"/>
           <w:b/>
+        </w:rPr>
+        <w:t>German Abitur</w:t>
+      </w:r>
+      <w:r>
+        <w:rPr>
+          <w:rFonts w:ascii="Proxima Nova Rg" w:hAnsi="Proxima Nova Rg" w:cs="Open Sans"/>
+          <w:b/>
+          <w:bCs/>
+        </w:rPr>
+        <w:t xml:space="preserve"> </w:t>
+      </w:r>
+      <w:r>
+        <w:rPr>
+          <w:rFonts w:ascii="Proxima Nova Rg" w:hAnsi="Proxima Nova Rg" w:cs="Open Sans"/>
+          <w:b/>
+          <w:bCs/>
+        </w:rPr>
+        <w:t xml:space="preserve"> (</w:t>
+      </w:r>
+      <w:r>
+        <w:rPr>
+          <w:rFonts w:ascii="Proxima Nova Rg" w:hAnsi="Proxima Nova Rg" w:cs="Open Sans"/>
+          <w:b/>
           <w:bCs/>
         </w:rPr>
         <w:t>Technical College</w:t>
@@ -3374,6 +2901,14 @@
           <w:b/>
           <w:bCs/>
         </w:rPr>
+        <w:t>)</w:t>
+      </w:r>
+      <w:r>
+        <w:rPr>
+          <w:rFonts w:ascii="Proxima Nova Rg" w:hAnsi="Proxima Nova Rg" w:cs="Open Sans"/>
+          <w:b/>
+          <w:bCs/>
+        </w:rPr>
         <w:br/>
       </w:r>
       <w:r>
@@ -3383,7 +2918,6 @@
         </w:rPr>
         <w:t>HEINZ-NIXDORF BERUFSKOLLEG ESSEN</w:t>
       </w:r>
-      <w:proofErr w:type="gramStart"/>
       <w:r>
         <w:rPr>
           <w:rFonts w:ascii="Proxima Nova Rg" w:hAnsi="Proxima Nova Rg" w:cs="Open Sans"/>
@@ -3398,7 +2932,6 @@
         </w:rPr>
         <w:t>ESSEN</w:t>
       </w:r>
-      <w:proofErr w:type="gramEnd"/>
       <w:r>
         <w:rPr>
           <w:rFonts w:ascii="Proxima Nova Rg" w:hAnsi="Proxima Nova Rg" w:cs="Open Sans"/>
@@ -3432,21 +2965,31 @@
           <w:rFonts w:ascii="Proxima Nova Rg" w:hAnsi="Proxima Nova Rg" w:cs="Open Sans"/>
         </w:rPr>
         <w:br/>
-        <w:t xml:space="preserve">The curriculum included among others: Databases, Operating systems, </w:t>
-      </w:r>
-      <w:proofErr w:type="spellStart"/>
-      <w:r>
-        <w:rPr>
-          <w:rFonts w:ascii="Proxima Nova Rg" w:hAnsi="Proxima Nova Rg" w:cs="Open Sans"/>
-        </w:rPr>
-        <w:t>electronics</w:t>
-      </w:r>
-      <w:proofErr w:type="spellEnd"/>
-      <w:r>
-        <w:rPr>
-          <w:rFonts w:ascii="Proxima Nova Rg" w:hAnsi="Proxima Nova Rg" w:cs="Open Sans"/>
-        </w:rPr>
-        <w:t xml:space="preserve"> design, digital logic, assembly programming, High Language programming (C++ and Java) and general classes.</w:t>
+        <w:t>The curriculum inc</w:t>
+      </w:r>
+      <w:r>
+        <w:rPr>
+          <w:rFonts w:ascii="Proxima Nova Rg" w:hAnsi="Proxima Nova Rg" w:cs="Open Sans"/>
+        </w:rPr>
+        <w:t>luded among others: Databases, o</w:t>
+      </w:r>
+      <w:r>
+        <w:rPr>
+          <w:rFonts w:ascii="Proxima Nova Rg" w:hAnsi="Proxima Nova Rg" w:cs="Open Sans"/>
+        </w:rPr>
+        <w:t>perating systems, electronics design, digital log</w:t>
+      </w:r>
+      <w:r>
+        <w:rPr>
+          <w:rFonts w:ascii="Proxima Nova Rg" w:hAnsi="Proxima Nova Rg" w:cs="Open Sans"/>
+        </w:rPr>
+        <w:t>ic, assembly programming, High l</w:t>
+      </w:r>
+      <w:r>
+        <w:rPr>
+          <w:rFonts w:ascii="Proxima Nova Rg" w:hAnsi="Proxima Nova Rg" w:cs="Open Sans"/>
+        </w:rPr>
+        <w:t>anguage programming (C++ and Java) and general classes.</w:t>
       </w:r>
       <w:r>
         <w:rPr>
@@ -3454,14 +2997,12 @@
         </w:rPr>
         <w:br/>
       </w:r>
-      <w:proofErr w:type="gramStart"/>
       <w:r>
         <w:rPr>
           <w:rFonts w:ascii="Proxima Nova Rg" w:hAnsi="Proxima Nova Rg" w:cs="Open Sans"/>
         </w:rPr>
         <w:t xml:space="preserve">German </w:t>
       </w:r>
-      <w:proofErr w:type="spellStart"/>
       <w:r>
         <w:rPr>
           <w:rFonts w:ascii="Proxima Nova Rg" w:hAnsi="Proxima Nova Rg" w:cs="Open Sans"/>
@@ -3472,14 +3013,7 @@
         <w:rPr>
           <w:rFonts w:ascii="Proxima Nova Rg" w:hAnsi="Proxima Nova Rg" w:cs="Open Sans"/>
         </w:rPr>
-        <w:t>bitur</w:t>
-      </w:r>
-      <w:proofErr w:type="spellEnd"/>
-      <w:r>
-        <w:rPr>
-          <w:rFonts w:ascii="Proxima Nova Rg" w:hAnsi="Proxima Nova Rg" w:cs="Open Sans"/>
-        </w:rPr>
-        <w:t xml:space="preserve"> </w:t>
+        <w:t xml:space="preserve">bitur </w:t>
       </w:r>
       <w:r>
         <w:rPr>
@@ -3505,7 +3039,6 @@
         </w:rPr>
         <w:t>.</w:t>
       </w:r>
-      <w:proofErr w:type="gramEnd"/>
     </w:p>
     <w:p>
       <w:pPr>
@@ -3527,7 +3060,6 @@
           <w:color w:val="000000" w:themeColor="text1"/>
         </w:rPr>
       </w:pPr>
-      <w:proofErr w:type="gramStart"/>
       <w:r>
         <w:rPr>
           <w:rFonts w:ascii="Proxima Nova Rg" w:hAnsi="Proxima Nova Rg" w:cs="Open Sans"/>
@@ -3564,7 +3096,6 @@
         </w:rPr>
         <w:t>.</w:t>
       </w:r>
-      <w:proofErr w:type="gramEnd"/>
     </w:p>
     <w:p>
       <w:pPr>

</xml_diff>